<commit_message>
cambios documento Rev8 v2.0
</commit_message>
<xml_diff>
--- a/db/rev-8.docx
+++ b/db/rev-8.docx
@@ -1,6 +1,6 @@
 
 <file path=word/document.xml><?xml version="1.0" encoding="utf-8"?>
-<w:document xmlns:wpc="http://schemas.microsoft.com/office/word/2010/wordprocessingCanvas" xmlns:cx="http://schemas.microsoft.com/office/drawing/2014/chartex" xmlns:cx1="http://schemas.microsoft.com/office/drawing/2015/9/8/chartex" xmlns:mc="http://schemas.openxmlformats.org/markup-compatibility/2006" xmlns:o="urn:schemas-microsoft-com:office:office" xmlns:r="http://schemas.openxmlformats.org/officeDocument/2006/relationships" xmlns:m="http://schemas.openxmlformats.org/officeDocument/2006/math" xmlns:v="urn:schemas-microsoft-com:vml" xmlns:wp14="http://schemas.microsoft.com/office/word/2010/wordprocessingDrawing" xmlns:wp="http://schemas.openxmlformats.org/drawingml/2006/wordprocessingDrawing" xmlns:w10="urn:schemas-microsoft-com:office:word" xmlns:w="http://schemas.openxmlformats.org/wordprocessingml/2006/main" xmlns:w14="http://schemas.microsoft.com/office/word/2010/wordml" xmlns:w15="http://schemas.microsoft.com/office/word/2012/wordml" xmlns:w16se="http://schemas.microsoft.com/office/word/2015/wordml/symex" xmlns:wpg="http://schemas.microsoft.com/office/word/2010/wordprocessingGroup" xmlns:wpi="http://schemas.microsoft.com/office/word/2010/wordprocessingInk" xmlns:wne="http://schemas.microsoft.com/office/word/2006/wordml" xmlns:wps="http://schemas.microsoft.com/office/word/2010/wordprocessingShape" mc:Ignorable="w14 w15 w16se wp14">
+<w:document xmlns:wpc="http://schemas.microsoft.com/office/word/2010/wordprocessingCanvas" xmlns:mo="http://schemas.microsoft.com/office/mac/office/2008/main" xmlns:mc="http://schemas.openxmlformats.org/markup-compatibility/2006" xmlns:mv="urn:schemas-microsoft-com:mac:vml" xmlns:o="urn:schemas-microsoft-com:office:office" xmlns:r="http://schemas.openxmlformats.org/officeDocument/2006/relationships" xmlns:m="http://schemas.openxmlformats.org/officeDocument/2006/math" xmlns:v="urn:schemas-microsoft-com:vml" xmlns:wp14="http://schemas.microsoft.com/office/word/2010/wordprocessingDrawing" xmlns:wp="http://schemas.openxmlformats.org/drawingml/2006/wordprocessingDrawing" xmlns:w10="urn:schemas-microsoft-com:office:word" xmlns:w="http://schemas.openxmlformats.org/wordprocessingml/2006/main" xmlns:w14="http://schemas.microsoft.com/office/word/2010/wordml" xmlns:w15="http://schemas.microsoft.com/office/word/2012/wordml" xmlns:wpg="http://schemas.microsoft.com/office/word/2010/wordprocessingGroup" xmlns:wpi="http://schemas.microsoft.com/office/word/2010/wordprocessingInk" xmlns:wne="http://schemas.microsoft.com/office/word/2006/wordml" xmlns:wps="http://schemas.microsoft.com/office/word/2010/wordprocessingShape" mc:Ignorable="w14 w15 wp14 mv">
   <w:body>
     <w:p>
       <w:pPr>
@@ -9,6 +9,7 @@
           <w:color w:val="FF0000"/>
           <w:sz w:val="28"/>
           <w:szCs w:val="28"/>
+          <w:highlight w:val="cyan"/>
         </w:rPr>
       </w:pPr>
       <w:r>
@@ -17,6 +18,7 @@
           <w:color w:val="FF0000"/>
           <w:sz w:val="28"/>
           <w:szCs w:val="28"/>
+          <w:highlight w:val="cyan"/>
         </w:rPr>
         <w:t>EMISION DE TICKET</w:t>
       </w:r>
@@ -37,6 +39,7 @@
           <w:color w:val="000000" w:themeColor="text1"/>
           <w:sz w:val="28"/>
           <w:szCs w:val="28"/>
+          <w:highlight w:val="cyan"/>
         </w:rPr>
         <w:t>Cada empresa tiene su:</w:t>
       </w:r>
@@ -47,12 +50,14 @@
         <w:rPr>
           <w:sz w:val="28"/>
           <w:szCs w:val="28"/>
-        </w:rPr>
-      </w:pPr>
-      <w:r>
-        <w:rPr>
-          <w:sz w:val="28"/>
-          <w:szCs w:val="28"/>
+          <w:highlight w:val="cyan"/>
+        </w:rPr>
+      </w:pPr>
+      <w:r>
+        <w:rPr>
+          <w:sz w:val="28"/>
+          <w:szCs w:val="28"/>
+          <w:highlight w:val="cyan"/>
         </w:rPr>
         <w:t xml:space="preserve">Nombre, Dirección, Departamento, Provincia, Distrito, Ruc, Teléfono, Pagina web, Autorización SUNAT, </w:t>
       </w:r>
@@ -61,6 +66,7 @@
         <w:rPr>
           <w:sz w:val="28"/>
           <w:szCs w:val="28"/>
+          <w:highlight w:val="cyan"/>
         </w:rPr>
         <w:t>Maq</w:t>
       </w:r>
@@ -69,6 +75,7 @@
         <w:rPr>
           <w:sz w:val="28"/>
           <w:szCs w:val="28"/>
+          <w:highlight w:val="cyan"/>
         </w:rPr>
         <w:t xml:space="preserve">. </w:t>
       </w:r>
@@ -77,6 +84,7 @@
         <w:rPr>
           <w:sz w:val="28"/>
           <w:szCs w:val="28"/>
+          <w:highlight w:val="cyan"/>
         </w:rPr>
         <w:t>Regist</w:t>
       </w:r>
@@ -85,6 +93,7 @@
         <w:rPr>
           <w:sz w:val="28"/>
           <w:szCs w:val="28"/>
+          <w:highlight w:val="cyan"/>
         </w:rPr>
         <w:t xml:space="preserve"> N° y su Facebook.</w:t>
       </w:r>
@@ -95,12 +104,14 @@
         <w:rPr>
           <w:sz w:val="28"/>
           <w:szCs w:val="28"/>
-        </w:rPr>
-      </w:pPr>
-      <w:r>
-        <w:rPr>
-          <w:sz w:val="28"/>
-          <w:szCs w:val="28"/>
+          <w:highlight w:val="cyan"/>
+        </w:rPr>
+      </w:pPr>
+      <w:r>
+        <w:rPr>
+          <w:sz w:val="28"/>
+          <w:szCs w:val="28"/>
+          <w:highlight w:val="cyan"/>
         </w:rPr>
         <w:t xml:space="preserve">No podemos emitir tickets a </w:t>
       </w:r>
@@ -108,6 +119,7 @@
         <w:rPr>
           <w:sz w:val="28"/>
           <w:szCs w:val="28"/>
+          <w:highlight w:val="cyan"/>
         </w:rPr>
         <w:t>las empresas</w:t>
       </w:r>
@@ -115,6 +127,7 @@
         <w:rPr>
           <w:sz w:val="28"/>
           <w:szCs w:val="28"/>
+          <w:highlight w:val="cyan"/>
         </w:rPr>
         <w:t xml:space="preserve"> con la información de la empresa 1.</w:t>
       </w:r>
@@ -131,6 +144,7 @@
         <w:rPr>
           <w:sz w:val="28"/>
           <w:szCs w:val="28"/>
+          <w:highlight w:val="cyan"/>
         </w:rPr>
         <w:t xml:space="preserve">Esto lo </w:t>
       </w:r>
@@ -139,6 +153,7 @@
         <w:rPr>
           <w:sz w:val="28"/>
           <w:szCs w:val="28"/>
+          <w:highlight w:val="cyan"/>
         </w:rPr>
         <w:t>debistes</w:t>
       </w:r>
@@ -147,6 +162,7 @@
         <w:rPr>
           <w:sz w:val="28"/>
           <w:szCs w:val="28"/>
+          <w:highlight w:val="cyan"/>
         </w:rPr>
         <w:t xml:space="preserve"> considerar en el diseño, la idea es </w:t>
       </w:r>
@@ -154,6 +170,7 @@
         <w:rPr>
           <w:sz w:val="28"/>
           <w:szCs w:val="28"/>
+          <w:highlight w:val="cyan"/>
         </w:rPr>
         <w:t>avanzar</w:t>
       </w:r>
@@ -161,6 +178,7 @@
         <w:rPr>
           <w:sz w:val="28"/>
           <w:szCs w:val="28"/>
+          <w:highlight w:val="cyan"/>
         </w:rPr>
         <w:t xml:space="preserve"> te voy </w:t>
       </w:r>
@@ -168,6 +186,7 @@
         <w:rPr>
           <w:sz w:val="28"/>
           <w:szCs w:val="28"/>
+          <w:highlight w:val="cyan"/>
         </w:rPr>
         <w:t>a</w:t>
       </w:r>
@@ -175,6 +194,7 @@
         <w:rPr>
           <w:sz w:val="28"/>
           <w:szCs w:val="28"/>
+          <w:highlight w:val="cyan"/>
         </w:rPr>
         <w:t xml:space="preserve"> </w:t>
       </w:r>
@@ -182,6 +202,7 @@
         <w:rPr>
           <w:sz w:val="28"/>
           <w:szCs w:val="28"/>
+          <w:highlight w:val="cyan"/>
         </w:rPr>
         <w:t>reconocer $</w:t>
       </w:r>
@@ -189,6 +210,7 @@
         <w:rPr>
           <w:sz w:val="28"/>
           <w:szCs w:val="28"/>
+          <w:highlight w:val="cyan"/>
         </w:rPr>
         <w:t xml:space="preserve"> 50</w:t>
       </w:r>
@@ -221,10 +243,10 @@
           <w:color w:val="000000" w:themeColor="text1"/>
           <w:sz w:val="28"/>
           <w:szCs w:val="28"/>
-          <w:lang w:val="es-PE" w:eastAsia="es-PE"/>
+          <w:lang w:val="es-ES_tradnl" w:eastAsia="es-ES_tradnl"/>
         </w:rPr>
         <w:drawing>
-          <wp:anchor distT="0" distB="0" distL="114300" distR="114300" simplePos="0" relativeHeight="251662336" behindDoc="0" locked="0" layoutInCell="1" allowOverlap="1">
+          <wp:anchor distT="0" distB="0" distL="114300" distR="114300" simplePos="0" relativeHeight="251662336" behindDoc="0" locked="0" layoutInCell="1" allowOverlap="1" wp14:anchorId="26491EE2" wp14:editId="5E328CC8">
             <wp:simplePos x="0" y="0"/>
             <wp:positionH relativeFrom="column">
               <wp:posOffset>2937510</wp:posOffset>
@@ -454,32 +476,51 @@
           <w:color w:val="FF0000"/>
           <w:sz w:val="28"/>
           <w:szCs w:val="28"/>
-        </w:rPr>
-      </w:pPr>
+          <w:highlight w:val="cyan"/>
+        </w:rPr>
+      </w:pPr>
+      <w:bookmarkStart w:id="0" w:name="_GoBack"/>
+      <w:bookmarkEnd w:id="0"/>
       <w:r>
         <w:rPr>
           <w:b/>
           <w:color w:val="FF0000"/>
           <w:sz w:val="28"/>
           <w:szCs w:val="28"/>
+          <w:highlight w:val="cyan"/>
         </w:rPr>
         <w:t>TUTOR / PARAMETROS</w:t>
       </w:r>
     </w:p>
     <w:p>
       <w:r>
+        <w:rPr>
+          <w:highlight w:val="cyan"/>
+        </w:rPr>
         <w:t>Faltan</w:t>
       </w:r>
       <w:r>
+        <w:rPr>
+          <w:highlight w:val="cyan"/>
+        </w:rPr>
         <w:t xml:space="preserve"> </w:t>
       </w:r>
       <w:r>
+        <w:rPr>
+          <w:highlight w:val="cyan"/>
+        </w:rPr>
         <w:t>los campos para llenar la siguiente información</w:t>
       </w:r>
       <w:r>
+        <w:rPr>
+          <w:highlight w:val="cyan"/>
+        </w:rPr>
         <w:t xml:space="preserve"> para los tickets</w:t>
       </w:r>
       <w:r>
+        <w:rPr>
+          <w:highlight w:val="cyan"/>
+        </w:rPr>
         <w:t>:</w:t>
       </w:r>
     </w:p>
@@ -494,10 +535,10 @@
         <w:rPr>
           <w:noProof/>
           <w:highlight w:val="cyan"/>
-          <w:lang w:val="es-PE" w:eastAsia="es-PE"/>
+          <w:lang w:val="es-ES_tradnl" w:eastAsia="es-ES_tradnl"/>
         </w:rPr>
         <w:drawing>
-          <wp:anchor distT="0" distB="0" distL="114300" distR="114300" simplePos="0" relativeHeight="251664384" behindDoc="0" locked="0" layoutInCell="1" allowOverlap="1">
+          <wp:anchor distT="0" distB="0" distL="114300" distR="114300" simplePos="0" relativeHeight="251664384" behindDoc="0" locked="0" layoutInCell="1" allowOverlap="1" wp14:anchorId="544FB5D6" wp14:editId="10FFC323">
             <wp:simplePos x="0" y="0"/>
             <wp:positionH relativeFrom="column">
               <wp:posOffset>1464945</wp:posOffset>
@@ -633,8 +674,6 @@
           <w:lang w:val="en-US"/>
         </w:rPr>
       </w:pPr>
-      <w:bookmarkStart w:id="0" w:name="_GoBack"/>
-      <w:bookmarkEnd w:id="0"/>
       <w:r>
         <w:rPr>
           <w:highlight w:val="cyan"/>
@@ -761,10 +800,10 @@
       <w:r>
         <w:rPr>
           <w:noProof/>
-          <w:lang w:val="es-PE" w:eastAsia="es-PE"/>
+          <w:lang w:val="es-ES_tradnl" w:eastAsia="es-ES_tradnl"/>
         </w:rPr>
         <w:drawing>
-          <wp:anchor distT="0" distB="0" distL="114300" distR="114300" simplePos="0" relativeHeight="251665408" behindDoc="0" locked="0" layoutInCell="1" allowOverlap="1">
+          <wp:anchor distT="0" distB="0" distL="114300" distR="114300" simplePos="0" relativeHeight="251665408" behindDoc="0" locked="0" layoutInCell="1" allowOverlap="1" wp14:anchorId="3EEDDAE0" wp14:editId="45F28FF4">
             <wp:simplePos x="0" y="0"/>
             <wp:positionH relativeFrom="column">
               <wp:posOffset>-34290</wp:posOffset>
@@ -910,10 +949,10 @@
       <w:r>
         <w:rPr>
           <w:noProof/>
-          <w:lang w:val="es-PE" w:eastAsia="es-PE"/>
+          <w:lang w:val="es-ES_tradnl" w:eastAsia="es-ES_tradnl"/>
         </w:rPr>
         <w:drawing>
-          <wp:anchor distT="0" distB="0" distL="114300" distR="114300" simplePos="0" relativeHeight="251666432" behindDoc="0" locked="0" layoutInCell="1" allowOverlap="1">
+          <wp:anchor distT="0" distB="0" distL="114300" distR="114300" simplePos="0" relativeHeight="251666432" behindDoc="0" locked="0" layoutInCell="1" allowOverlap="1" wp14:anchorId="05894F8C" wp14:editId="7FBD6168">
             <wp:simplePos x="0" y="0"/>
             <wp:positionH relativeFrom="column">
               <wp:posOffset>16510</wp:posOffset>
@@ -973,17 +1012,17 @@
           <w:noProof/>
           <w:lang w:eastAsia="es-ES"/>
         </w:rPr>
-        <w:pict>
+        <w:pict w14:anchorId="1F4ED1C9">
           <v:oval id="_x0000_s1027" style="position:absolute;margin-left:42.8pt;margin-top:11.25pt;width:217pt;height:31pt;z-index:251668480" filled="f" strokecolor="red" strokeweight="1pt"/>
         </w:pict>
       </w:r>
       <w:r>
         <w:rPr>
           <w:noProof/>
-          <w:lang w:val="es-PE" w:eastAsia="es-PE"/>
+          <w:lang w:val="es-ES_tradnl" w:eastAsia="es-ES_tradnl"/>
         </w:rPr>
         <w:drawing>
-          <wp:anchor distT="0" distB="0" distL="114300" distR="114300" simplePos="0" relativeHeight="251667456" behindDoc="0" locked="0" layoutInCell="1" allowOverlap="1">
+          <wp:anchor distT="0" distB="0" distL="114300" distR="114300" simplePos="0" relativeHeight="251667456" behindDoc="0" locked="0" layoutInCell="1" allowOverlap="1" wp14:anchorId="2DD2E15D" wp14:editId="0E1C825B">
             <wp:simplePos x="0" y="0"/>
             <wp:positionH relativeFrom="column">
               <wp:posOffset>1991360</wp:posOffset>
@@ -1148,8 +1187,8 @@
           <w:noProof/>
           <w:lang w:eastAsia="es-ES"/>
         </w:rPr>
-        <w:pict>
-          <v:shapetype id="_x0000_t32" coordsize="21600,21600" o:spt="32" o:oned="t" path="m,l21600,21600e" filled="f">
+        <w:pict w14:anchorId="76C1A12A">
+          <v:shapetype id="_x0000_t32" coordsize="21600,21600" o:spt="32" o:oned="t" path="m0,0l21600,21600e" filled="f">
             <v:path arrowok="t" fillok="f" o:connecttype="none"/>
             <o:lock v:ext="edit" shapetype="t"/>
           </v:shapetype>
@@ -1161,10 +1200,10 @@
       <w:r>
         <w:rPr>
           <w:noProof/>
-          <w:lang w:val="es-PE" w:eastAsia="es-PE"/>
+          <w:lang w:val="es-ES_tradnl" w:eastAsia="es-ES_tradnl"/>
         </w:rPr>
         <w:drawing>
-          <wp:anchor distT="0" distB="0" distL="114300" distR="114300" simplePos="0" relativeHeight="251669504" behindDoc="0" locked="0" layoutInCell="1" allowOverlap="1">
+          <wp:anchor distT="0" distB="0" distL="114300" distR="114300" simplePos="0" relativeHeight="251669504" behindDoc="0" locked="0" layoutInCell="1" allowOverlap="1" wp14:anchorId="7D50CCBA" wp14:editId="1FCB012B">
             <wp:simplePos x="0" y="0"/>
             <wp:positionH relativeFrom="column">
               <wp:posOffset>365760</wp:posOffset>
@@ -1309,7 +1348,7 @@
           <w:noProof/>
           <w:lang w:eastAsia="es-ES"/>
         </w:rPr>
-        <w:pict>
+        <w:pict w14:anchorId="49F8A35D">
           <v:shape id="_x0000_s1028" type="#_x0000_t32" style="position:absolute;margin-left:126.8pt;margin-top:2.5pt;width:96.5pt;height:186pt;flip:x;z-index:251671552" o:connectortype="straight" strokecolor="red" strokeweight="1.25pt">
             <v:stroke endarrow="block"/>
           </v:shape>
@@ -1318,10 +1357,10 @@
       <w:r>
         <w:rPr>
           <w:noProof/>
-          <w:lang w:val="es-PE" w:eastAsia="es-PE"/>
+          <w:lang w:val="es-ES_tradnl" w:eastAsia="es-ES_tradnl"/>
         </w:rPr>
         <w:drawing>
-          <wp:anchor distT="0" distB="0" distL="114300" distR="114300" simplePos="0" relativeHeight="251670528" behindDoc="0" locked="0" layoutInCell="1" allowOverlap="1">
+          <wp:anchor distT="0" distB="0" distL="114300" distR="114300" simplePos="0" relativeHeight="251670528" behindDoc="0" locked="0" layoutInCell="1" allowOverlap="1" wp14:anchorId="62A01155" wp14:editId="31C5CEF5">
             <wp:simplePos x="0" y="0"/>
             <wp:positionH relativeFrom="column">
               <wp:posOffset>-46990</wp:posOffset>
@@ -1403,8 +1442,8 @@
 </file>
 
 <file path=word/numbering.xml><?xml version="1.0" encoding="utf-8"?>
-<w:numbering xmlns:wpc="http://schemas.microsoft.com/office/word/2010/wordprocessingCanvas" xmlns:cx="http://schemas.microsoft.com/office/drawing/2014/chartex" xmlns:cx1="http://schemas.microsoft.com/office/drawing/2015/9/8/chartex" xmlns:mc="http://schemas.openxmlformats.org/markup-compatibility/2006" xmlns:o="urn:schemas-microsoft-com:office:office" xmlns:r="http://schemas.openxmlformats.org/officeDocument/2006/relationships" xmlns:m="http://schemas.openxmlformats.org/officeDocument/2006/math" xmlns:v="urn:schemas-microsoft-com:vml" xmlns:wp14="http://schemas.microsoft.com/office/word/2010/wordprocessingDrawing" xmlns:wp="http://schemas.openxmlformats.org/drawingml/2006/wordprocessingDrawing" xmlns:w10="urn:schemas-microsoft-com:office:word" xmlns:w="http://schemas.openxmlformats.org/wordprocessingml/2006/main" xmlns:w14="http://schemas.microsoft.com/office/word/2010/wordml" xmlns:w15="http://schemas.microsoft.com/office/word/2012/wordml" xmlns:w16se="http://schemas.microsoft.com/office/word/2015/wordml/symex" xmlns:wpg="http://schemas.microsoft.com/office/word/2010/wordprocessingGroup" xmlns:wpi="http://schemas.microsoft.com/office/word/2010/wordprocessingInk" xmlns:wne="http://schemas.microsoft.com/office/word/2006/wordml" xmlns:wps="http://schemas.microsoft.com/office/word/2010/wordprocessingShape" mc:Ignorable="w14 w15 w16se wp14">
-  <w:abstractNum w:abstractNumId="0" w15:restartNumberingAfterBreak="0">
+<w:numbering xmlns:wpc="http://schemas.microsoft.com/office/word/2010/wordprocessingCanvas" xmlns:mo="http://schemas.microsoft.com/office/mac/office/2008/main" xmlns:mc="http://schemas.openxmlformats.org/markup-compatibility/2006" xmlns:mv="urn:schemas-microsoft-com:mac:vml" xmlns:o="urn:schemas-microsoft-com:office:office" xmlns:r="http://schemas.openxmlformats.org/officeDocument/2006/relationships" xmlns:m="http://schemas.openxmlformats.org/officeDocument/2006/math" xmlns:v="urn:schemas-microsoft-com:vml" xmlns:wp14="http://schemas.microsoft.com/office/word/2010/wordprocessingDrawing" xmlns:wp="http://schemas.openxmlformats.org/drawingml/2006/wordprocessingDrawing" xmlns:w10="urn:schemas-microsoft-com:office:word" xmlns:w="http://schemas.openxmlformats.org/wordprocessingml/2006/main" xmlns:w14="http://schemas.microsoft.com/office/word/2010/wordml" xmlns:w15="http://schemas.microsoft.com/office/word/2012/wordml" xmlns:wpg="http://schemas.microsoft.com/office/word/2010/wordprocessingGroup" xmlns:wpi="http://schemas.microsoft.com/office/word/2010/wordprocessingInk" xmlns:wne="http://schemas.microsoft.com/office/word/2006/wordml" xmlns:wps="http://schemas.microsoft.com/office/word/2010/wordprocessingShape" mc:Ignorable="w14 w15 wp14 mv">
+  <w:abstractNum w:abstractNumId="0">
     <w:nsid w:val="245473C0"/>
     <w:multiLevelType w:val="hybridMultilevel"/>
     <w:tmpl w:val="56764512"/>
@@ -1500,7 +1539,7 @@
 </file>
 
 <file path=word/styles.xml><?xml version="1.0" encoding="utf-8"?>
-<w:styles xmlns:mc="http://schemas.openxmlformats.org/markup-compatibility/2006" xmlns:r="http://schemas.openxmlformats.org/officeDocument/2006/relationships" xmlns:w="http://schemas.openxmlformats.org/wordprocessingml/2006/main" xmlns:w14="http://schemas.microsoft.com/office/word/2010/wordml" xmlns:w15="http://schemas.microsoft.com/office/word/2012/wordml" xmlns:w16se="http://schemas.microsoft.com/office/word/2015/wordml/symex" mc:Ignorable="w14 w15 w16se">
+<w:styles xmlns:mc="http://schemas.openxmlformats.org/markup-compatibility/2006" xmlns:r="http://schemas.openxmlformats.org/officeDocument/2006/relationships" xmlns:w="http://schemas.openxmlformats.org/wordprocessingml/2006/main" xmlns:w14="http://schemas.microsoft.com/office/word/2010/wordml" xmlns:w15="http://schemas.microsoft.com/office/word/2012/wordml" mc:Ignorable="w14 w15">
   <w:docDefaults>
     <w:rPrDefault>
       <w:rPr>
@@ -1516,7 +1555,7 @@
       </w:pPr>
     </w:pPrDefault>
   </w:docDefaults>
-  <w:latentStyles w:defLockedState="0" w:defUIPriority="99" w:defSemiHidden="0" w:defUnhideWhenUsed="0" w:defQFormat="0" w:count="371">
+  <w:latentStyles w:defLockedState="0" w:defUIPriority="99" w:defSemiHidden="0" w:defUnhideWhenUsed="0" w:defQFormat="0" w:count="382">
     <w:lsdException w:name="Normal" w:uiPriority="0" w:qFormat="1"/>
     <w:lsdException w:name="heading 1" w:uiPriority="9" w:qFormat="1"/>
     <w:lsdException w:name="heading 2" w:semiHidden="1" w:uiPriority="9" w:unhideWhenUsed="1" w:qFormat="1"/>
@@ -1622,7 +1661,6 @@
     <w:lsdException w:name="HTML Sample" w:semiHidden="1" w:unhideWhenUsed="1"/>
     <w:lsdException w:name="HTML Typewriter" w:semiHidden="1" w:unhideWhenUsed="1"/>
     <w:lsdException w:name="HTML Variable" w:semiHidden="1" w:unhideWhenUsed="1"/>
-    <w:lsdException w:name="Normal Table" w:semiHidden="1" w:unhideWhenUsed="1"/>
     <w:lsdException w:name="annotation subject" w:semiHidden="1" w:unhideWhenUsed="1"/>
     <w:lsdException w:name="No List" w:semiHidden="1" w:unhideWhenUsed="1"/>
     <w:lsdException w:name="Outline List 1" w:semiHidden="1" w:unhideWhenUsed="1"/>
@@ -1668,11 +1706,9 @@
     <w:lsdException w:name="Table Subtle 1" w:semiHidden="1" w:unhideWhenUsed="1"/>
     <w:lsdException w:name="Table Subtle 2" w:semiHidden="1" w:unhideWhenUsed="1"/>
     <w:lsdException w:name="Table Web 1" w:semiHidden="1" w:unhideWhenUsed="1"/>
-    <w:lsdException w:name="Table Web 2" w:semiHidden="1" w:unhideWhenUsed="1"/>
     <w:lsdException w:name="Table Web 3" w:semiHidden="1" w:unhideWhenUsed="1"/>
     <w:lsdException w:name="Balloon Text" w:semiHidden="1" w:unhideWhenUsed="1"/>
     <w:lsdException w:name="Table Grid" w:uiPriority="59"/>
-    <w:lsdException w:name="Table Theme" w:semiHidden="1" w:unhideWhenUsed="1"/>
     <w:lsdException w:name="Placeholder Text" w:semiHidden="1"/>
     <w:lsdException w:name="No Spacing" w:uiPriority="1" w:qFormat="1"/>
     <w:lsdException w:name="Light Shading" w:uiPriority="60"/>
@@ -1888,6 +1924,8 @@
     <w:lsdException w:name="List Table 5 Dark Accent 6" w:uiPriority="50"/>
     <w:lsdException w:name="List Table 6 Colorful Accent 6" w:uiPriority="51"/>
     <w:lsdException w:name="List Table 7 Colorful Accent 6" w:uiPriority="52"/>
+    <w:lsdException w:name="Mention" w:semiHidden="1" w:unhideWhenUsed="1"/>
+    <w:lsdException w:name="Smart Hyperlink" w:semiHidden="1" w:unhideWhenUsed="1"/>
   </w:latentStyles>
   <w:style w:type="paragraph" w:default="1" w:styleId="Normal">
     <w:name w:val="Normal"/>

</xml_diff>

<commit_message>
cambios documento Rev8 v4.0
</commit_message>
<xml_diff>
--- a/db/rev-8.docx
+++ b/db/rev-8.docx
@@ -148,16 +148,14 @@
         </w:rPr>
         <w:t xml:space="preserve">Esto lo </w:t>
       </w:r>
-      <w:proofErr w:type="spellStart"/>
       <w:r>
         <w:rPr>
           <w:sz w:val="28"/>
           <w:szCs w:val="28"/>
           <w:highlight w:val="cyan"/>
         </w:rPr>
-        <w:t>debistes</w:t>
-      </w:r>
-      <w:proofErr w:type="spellEnd"/>
+        <w:t>debiste</w:t>
+      </w:r>
       <w:r>
         <w:rPr>
           <w:sz w:val="28"/>
@@ -370,32 +368,56 @@
     <w:p>
       <w:pPr>
         <w:spacing w:after="0" w:line="240" w:lineRule="auto"/>
-      </w:pPr>
-      <w:r>
+        <w:rPr>
+          <w:b/>
+        </w:rPr>
+      </w:pPr>
+      <w:r>
+        <w:rPr>
+          <w:b/>
+        </w:rPr>
         <w:t>Nombre:</w:t>
       </w:r>
     </w:p>
     <w:p>
       <w:pPr>
         <w:spacing w:after="0" w:line="240" w:lineRule="auto"/>
-      </w:pPr>
-      <w:r>
+        <w:rPr>
+          <w:b/>
+        </w:rPr>
+      </w:pPr>
+      <w:r>
+        <w:rPr>
+          <w:b/>
+        </w:rPr>
         <w:t>Dirección:</w:t>
       </w:r>
     </w:p>
     <w:p>
       <w:pPr>
         <w:spacing w:after="0" w:line="240" w:lineRule="auto"/>
-      </w:pPr>
-      <w:r>
+        <w:rPr>
+          <w:highlight w:val="red"/>
+        </w:rPr>
+      </w:pPr>
+      <w:r>
+        <w:rPr>
+          <w:highlight w:val="red"/>
+        </w:rPr>
         <w:t>Departamento:</w:t>
       </w:r>
     </w:p>
     <w:p>
       <w:pPr>
         <w:spacing w:after="0" w:line="240" w:lineRule="auto"/>
-      </w:pPr>
-      <w:r>
+        <w:rPr>
+          <w:highlight w:val="red"/>
+        </w:rPr>
+      </w:pPr>
+      <w:r>
+        <w:rPr>
+          <w:highlight w:val="red"/>
+        </w:rPr>
         <w:t>Provincia:</w:t>
       </w:r>
     </w:p>
@@ -404,122 +426,188 @@
         <w:spacing w:after="0" w:line="240" w:lineRule="auto"/>
       </w:pPr>
       <w:r>
+        <w:rPr>
+          <w:highlight w:val="red"/>
+        </w:rPr>
         <w:t>Distrito:</w:t>
       </w:r>
     </w:p>
     <w:p>
       <w:pPr>
         <w:spacing w:after="0" w:line="240" w:lineRule="auto"/>
-      </w:pPr>
-      <w:r>
+        <w:rPr>
+          <w:b/>
+        </w:rPr>
+      </w:pPr>
+      <w:r>
+        <w:rPr>
+          <w:b/>
+        </w:rPr>
         <w:t>Ruc:</w:t>
       </w:r>
     </w:p>
     <w:p>
       <w:pPr>
         <w:spacing w:after="0" w:line="240" w:lineRule="auto"/>
-      </w:pPr>
-      <w:r>
+        <w:rPr>
+          <w:b/>
+        </w:rPr>
+      </w:pPr>
+      <w:r>
+        <w:rPr>
+          <w:b/>
+        </w:rPr>
         <w:t>Teléfono:</w:t>
       </w:r>
     </w:p>
     <w:p>
       <w:pPr>
         <w:spacing w:after="0" w:line="240" w:lineRule="auto"/>
-      </w:pPr>
-      <w:r>
+        <w:rPr>
+          <w:b/>
+        </w:rPr>
+      </w:pPr>
+      <w:r>
+        <w:rPr>
+          <w:b/>
+        </w:rPr>
         <w:t>Pagina web:</w:t>
       </w:r>
     </w:p>
     <w:p>
       <w:pPr>
         <w:spacing w:after="0" w:line="240" w:lineRule="auto"/>
-      </w:pPr>
-      <w:r>
+        <w:rPr>
+          <w:b/>
+        </w:rPr>
+      </w:pPr>
+      <w:r>
+        <w:rPr>
+          <w:b/>
+        </w:rPr>
         <w:t>Autorización</w:t>
       </w:r>
       <w:r>
+        <w:rPr>
+          <w:b/>
+        </w:rPr>
         <w:t xml:space="preserve"> SUNAT:</w:t>
       </w:r>
     </w:p>
     <w:p>
       <w:pPr>
         <w:spacing w:after="0" w:line="240" w:lineRule="auto"/>
-      </w:pPr>
-      <w:r>
+        <w:rPr>
+          <w:b/>
+        </w:rPr>
+      </w:pPr>
+      <w:r>
+        <w:rPr>
+          <w:b/>
+        </w:rPr>
         <w:t>Maq. Regist N°:</w:t>
       </w:r>
     </w:p>
     <w:p>
       <w:pPr>
         <w:spacing w:after="0" w:line="240" w:lineRule="auto"/>
-      </w:pPr>
-      <w:r>
+        <w:rPr>
+          <w:b/>
+        </w:rPr>
+      </w:pPr>
+      <w:r>
+        <w:rPr>
+          <w:b/>
+        </w:rPr>
         <w:t>Facebook:</w:t>
       </w:r>
     </w:p>
     <w:p/>
     <w:p>
       <w:pPr>
-        <w:rPr>
-          <w:b/>
-          <w:color w:val="FF0000"/>
-          <w:sz w:val="28"/>
-          <w:szCs w:val="28"/>
-        </w:rPr>
-      </w:pPr>
-    </w:p>
-    <w:p>
-      <w:pPr>
-        <w:rPr>
-          <w:b/>
-          <w:color w:val="FF0000"/>
-          <w:sz w:val="28"/>
-          <w:szCs w:val="28"/>
-          <w:highlight w:val="cyan"/>
-        </w:rPr>
-      </w:pPr>
+        <w:spacing w:after="0" w:line="240" w:lineRule="auto"/>
+      </w:pPr>
+      <w:r>
+        <w:t>SR. EDMUNDO NO SE DONDE COLOCAR</w:t>
+      </w:r>
+    </w:p>
+    <w:p>
+      <w:r>
+        <w:t xml:space="preserve">LOS DATOS RESALATADOS EN </w:t>
+      </w:r>
+      <w:r>
+        <w:rPr>
+          <w:highlight w:val="red"/>
+        </w:rPr>
+        <w:t>ROJO</w:t>
+      </w:r>
       <w:bookmarkStart w:id="0" w:name="_GoBack"/>
       <w:bookmarkEnd w:id="0"/>
-      <w:r>
+    </w:p>
+    <w:p>
+      <w:pPr>
         <w:rPr>
           <w:b/>
           <w:color w:val="FF0000"/>
           <w:sz w:val="28"/>
           <w:szCs w:val="28"/>
-          <w:highlight w:val="cyan"/>
+        </w:rPr>
+      </w:pPr>
+    </w:p>
+    <w:p>
+      <w:pPr>
+        <w:rPr>
+          <w:b/>
+          <w:color w:val="FF0000"/>
+          <w:sz w:val="28"/>
+          <w:szCs w:val="28"/>
+          <w:highlight w:val="yellow"/>
+        </w:rPr>
+      </w:pPr>
+      <w:r>
+        <w:rPr>
+          <w:b/>
+          <w:color w:val="FF0000"/>
+          <w:sz w:val="28"/>
+          <w:szCs w:val="28"/>
+          <w:highlight w:val="yellow"/>
         </w:rPr>
         <w:t>TUTOR / PARAMETROS</w:t>
       </w:r>
     </w:p>
     <w:p>
-      <w:r>
-        <w:rPr>
-          <w:highlight w:val="cyan"/>
+      <w:pPr>
+        <w:rPr>
+          <w:highlight w:val="yellow"/>
+        </w:rPr>
+      </w:pPr>
+      <w:r>
+        <w:rPr>
+          <w:highlight w:val="yellow"/>
         </w:rPr>
         <w:t>Faltan</w:t>
       </w:r>
       <w:r>
         <w:rPr>
-          <w:highlight w:val="cyan"/>
+          <w:highlight w:val="yellow"/>
         </w:rPr>
         <w:t xml:space="preserve"> </w:t>
       </w:r>
       <w:r>
         <w:rPr>
-          <w:highlight w:val="cyan"/>
+          <w:highlight w:val="yellow"/>
         </w:rPr>
         <w:t>los campos para llenar la siguiente información</w:t>
       </w:r>
       <w:r>
         <w:rPr>
-          <w:highlight w:val="cyan"/>
+          <w:highlight w:val="yellow"/>
         </w:rPr>
         <w:t xml:space="preserve"> para los tickets</w:t>
       </w:r>
       <w:r>
         <w:rPr>
-          <w:highlight w:val="cyan"/>
+          <w:highlight w:val="yellow"/>
         </w:rPr>
         <w:t>:</w:t>
       </w:r>
@@ -528,13 +616,13 @@
       <w:pPr>
         <w:spacing w:after="0" w:line="240" w:lineRule="auto"/>
         <w:rPr>
-          <w:highlight w:val="cyan"/>
+          <w:highlight w:val="yellow"/>
         </w:rPr>
       </w:pPr>
       <w:r>
         <w:rPr>
           <w:noProof/>
-          <w:highlight w:val="cyan"/>
+          <w:highlight w:val="yellow"/>
           <w:lang w:val="es-ES_tradnl" w:eastAsia="es-ES_tradnl"/>
         </w:rPr>
         <w:drawing>
@@ -593,7 +681,7 @@
       </w:r>
       <w:r>
         <w:rPr>
-          <w:highlight w:val="cyan"/>
+          <w:highlight w:val="yellow"/>
         </w:rPr>
         <w:t>Dirección:</w:t>
       </w:r>
@@ -602,12 +690,12 @@
       <w:pPr>
         <w:spacing w:after="0" w:line="240" w:lineRule="auto"/>
         <w:rPr>
-          <w:highlight w:val="cyan"/>
-        </w:rPr>
-      </w:pPr>
-      <w:r>
-        <w:rPr>
-          <w:highlight w:val="cyan"/>
+          <w:highlight w:val="yellow"/>
+        </w:rPr>
+      </w:pPr>
+      <w:r>
+        <w:rPr>
+          <w:highlight w:val="yellow"/>
         </w:rPr>
         <w:t>Departamento:</w:t>
       </w:r>
@@ -616,12 +704,12 @@
       <w:pPr>
         <w:spacing w:after="0" w:line="240" w:lineRule="auto"/>
         <w:rPr>
-          <w:highlight w:val="cyan"/>
-        </w:rPr>
-      </w:pPr>
-      <w:r>
-        <w:rPr>
-          <w:highlight w:val="cyan"/>
+          <w:highlight w:val="yellow"/>
+        </w:rPr>
+      </w:pPr>
+      <w:r>
+        <w:rPr>
+          <w:highlight w:val="yellow"/>
         </w:rPr>
         <w:t>Provincia:</w:t>
       </w:r>
@@ -630,12 +718,12 @@
       <w:pPr>
         <w:spacing w:after="0" w:line="240" w:lineRule="auto"/>
         <w:rPr>
-          <w:highlight w:val="cyan"/>
-        </w:rPr>
-      </w:pPr>
-      <w:r>
-        <w:rPr>
-          <w:highlight w:val="cyan"/>
+          <w:highlight w:val="yellow"/>
+        </w:rPr>
+      </w:pPr>
+      <w:r>
+        <w:rPr>
+          <w:highlight w:val="yellow"/>
         </w:rPr>
         <w:t>Distrito:</w:t>
       </w:r>
@@ -643,10 +731,13 @@
     <w:p>
       <w:pPr>
         <w:spacing w:after="0" w:line="240" w:lineRule="auto"/>
-      </w:pPr>
-      <w:r>
-        <w:rPr>
-          <w:highlight w:val="cyan"/>
+        <w:rPr>
+          <w:highlight w:val="yellow"/>
+        </w:rPr>
+      </w:pPr>
+      <w:r>
+        <w:rPr>
+          <w:highlight w:val="yellow"/>
         </w:rPr>
         <w:t>Teléfono:</w:t>
       </w:r>
@@ -655,12 +746,13 @@
       <w:pPr>
         <w:spacing w:after="0" w:line="240" w:lineRule="auto"/>
         <w:rPr>
+          <w:highlight w:val="yellow"/>
           <w:lang w:val="en-US"/>
         </w:rPr>
       </w:pPr>
       <w:r>
         <w:rPr>
-          <w:highlight w:val="cyan"/>
+          <w:highlight w:val="yellow"/>
           <w:lang w:val="en-US"/>
         </w:rPr>
         <w:t>Pagina web:</w:t>
@@ -670,13 +762,13 @@
       <w:pPr>
         <w:spacing w:after="0" w:line="240" w:lineRule="auto"/>
         <w:rPr>
-          <w:highlight w:val="cyan"/>
+          <w:highlight w:val="yellow"/>
           <w:lang w:val="en-US"/>
         </w:rPr>
       </w:pPr>
       <w:r>
         <w:rPr>
-          <w:highlight w:val="cyan"/>
+          <w:highlight w:val="yellow"/>
           <w:lang w:val="en-US"/>
         </w:rPr>
         <w:t>Autorizacion SUNAT:</w:t>
@@ -686,12 +778,13 @@
       <w:pPr>
         <w:spacing w:after="0" w:line="240" w:lineRule="auto"/>
         <w:rPr>
+          <w:highlight w:val="yellow"/>
           <w:lang w:val="en-US"/>
         </w:rPr>
       </w:pPr>
       <w:r>
         <w:rPr>
-          <w:highlight w:val="cyan"/>
+          <w:highlight w:val="yellow"/>
           <w:lang w:val="en-US"/>
         </w:rPr>
         <w:t>Maq. Regist N°:</w:t>
@@ -706,7 +799,7 @@
       </w:pPr>
       <w:r>
         <w:rPr>
-          <w:highlight w:val="cyan"/>
+          <w:highlight w:val="yellow"/>
           <w:lang w:val="en-US"/>
         </w:rPr>
         <w:t>Facebook:</w:t>
@@ -758,7 +851,6 @@
           <w:szCs w:val="28"/>
           <w:highlight w:val="yellow"/>
         </w:rPr>
-        <w:lastRenderedPageBreak/>
         <w:t>MAESTRO / REGISTRO DE VENTAS</w:t>
       </w:r>
     </w:p>
@@ -1115,7 +1207,6 @@
           <w:szCs w:val="32"/>
           <w:highlight w:val="yellow"/>
         </w:rPr>
-        <w:lastRenderedPageBreak/>
         <w:t>MATRICULA</w:t>
       </w:r>
     </w:p>

</xml_diff>